<commit_message>
Update fake piercings article
</commit_message>
<xml_diff>
--- a/_scripts/data-articles/28-02-august-2021-fake-piercing-trend-on-social-media-part-2.docx
+++ b/_scripts/data-articles/28-02-august-2021-fake-piercing-trend-on-social-media-part-2.docx
@@ -35,21 +35,24 @@
     <w:p>
       <w:pPr>
         <w:pStyle w:val="Subtitle"/>
+        <w:numPr>
+          <w:numId w:val="0"/>
+        </w:numPr>
         <w:rPr>
           <w:rFonts w:ascii="Calibri" w:hAnsi="Calibri" w:eastAsia="宋体"/>
-          <w:i/>
-          <w:iCs/>
+          <w:i w:val="1"/>
+          <w:iCs w:val="1"/>
           <w:color w:val="5A5A5A"/>
         </w:rPr>
       </w:pPr>
       <w:r>
         <w:rPr>
           <w:rFonts w:ascii="Calibri" w:hAnsi="Calibri" w:eastAsia="宋体"/>
-          <w:i/>
-          <w:iCs/>
+          <w:i w:val="1"/>
+          <w:iCs w:val="1"/>
           <w:color w:val="5A5A5A"/>
         </w:rPr>
-        <w:t>Doctors are warning on dangerous TikTok challenge</w:t>
+        <w:t>Doctors are warning about dangerous TikTok challenge</w:t>
       </w:r>
     </w:p>
     <w:p>

</xml_diff>